<commit_message>
Add UC4, change 3
</commit_message>
<xml_diff>
--- a/RUP/Use Cases/3 Создать заказ.docx
+++ b/RUP/Use Cases/3 Создать заказ.docx
@@ -99,10 +99,11 @@
         <w:t>&lt;1.</w:t>
       </w:r>
       <w:r>
-        <w:t>2</w:t>
-      </w:r>
-      <w:bookmarkStart w:id="0" w:name="_GoBack"/>
-      <w:bookmarkEnd w:id="0"/>
+        <w:rPr>
+          <w:lang w:val="en-US"/>
+        </w:rPr>
+        <w:t>3</w:t>
+      </w:r>
       <w:r>
         <w:rPr>
           <w:lang w:val="en-US"/>
@@ -561,7 +562,10 @@
         </w:numPr>
       </w:pPr>
       <w:r>
-        <w:t>На основе анализа рецепта система генерирует п</w:t>
+        <w:t>С</w:t>
+      </w:r>
+      <w:r>
+        <w:t>истема генерирует п</w:t>
       </w:r>
       <w:r>
         <w:t>редварительную п</w:t>
@@ -643,7 +647,15 @@
         <w:ind w:left="1068"/>
       </w:pPr>
       <w:r>
-        <w:t xml:space="preserve">Альтернативный вариант 1 к шагам 3 и 5: </w:t>
+        <w:t>Ал</w:t>
+      </w:r>
+      <w:r>
+        <w:t>ьтернативный вариант 1 к шагам 4 и 6</w:t>
+      </w:r>
+      <w:bookmarkStart w:id="0" w:name="_GoBack"/>
+      <w:bookmarkEnd w:id="0"/>
+      <w:r>
+        <w:t xml:space="preserve">: </w:t>
       </w:r>
       <w:r>
         <w:br/>
@@ -3626,7 +3638,7 @@
 </file>
 
 <file path=customXml/itemProps1.xml><?xml version="1.0" encoding="utf-8"?>
-<ds:datastoreItem xmlns:ds="http://schemas.openxmlformats.org/officeDocument/2006/customXml" ds:itemID="{661EF7E8-AAD1-4802-AAB5-D0448D49A763}">
+<ds:datastoreItem xmlns:ds="http://schemas.openxmlformats.org/officeDocument/2006/customXml" ds:itemID="{174AF8C7-2B4C-4B67-8165-92388469D916}">
   <ds:schemaRefs>
     <ds:schemaRef ds:uri="http://schemas.openxmlformats.org/officeDocument/2006/bibliography"/>
   </ds:schemaRefs>

</xml_diff>

<commit_message>
change use cases views for creating and changing orders; create warehouse; change recipe fields for peoples; finish planning work for workers; change adminPageRecipe with the related changes in logic
</commit_message>
<xml_diff>
--- a/RUP/Use Cases/3 Создать заказ.docx
+++ b/RUP/Use Cases/3 Создать заказ.docx
@@ -1221,7 +1221,7 @@
           <wp:inline distT="0" distB="0" distL="0" distR="0">
             <wp:extent cx="6116320" cy="4167998"/>
             <wp:effectExtent l="0" t="0" r="0" b="0"/>
-            <wp:docPr id="2" name="Рисунок 2" descr="C:\Users\802140\AppData\Local\Temp\flaE7.tmp\Snapshot.png"/>
+            <wp:docPr id="1" name="Рисунок 1" descr="C:\Users\802140\AppData\Local\Temp\fla8F94.tmp\Snapshot.png"/>
             <wp:cNvGraphicFramePr>
               <a:graphicFrameLocks xmlns:a="http://schemas.openxmlformats.org/drawingml/2006/main" noChangeAspect="1"/>
             </wp:cNvGraphicFramePr>
@@ -1229,7 +1229,7 @@
               <a:graphicData uri="http://schemas.openxmlformats.org/drawingml/2006/picture">
                 <pic:pic xmlns:pic="http://schemas.openxmlformats.org/drawingml/2006/picture">
                   <pic:nvPicPr>
-                    <pic:cNvPr id="0" name="Picture 1" descr="C:\Users\802140\AppData\Local\Temp\flaE7.tmp\Snapshot.png"/>
+                    <pic:cNvPr id="0" name="Picture 1" descr="C:\Users\802140\AppData\Local\Temp\fla8F94.tmp\Snapshot.png"/>
                     <pic:cNvPicPr>
                       <a:picLocks noChangeAspect="1" noChangeArrowheads="1"/>
                     </pic:cNvPicPr>
@@ -3498,7 +3498,7 @@
 </file>
 
 <file path=customXml/itemProps1.xml><?xml version="1.0" encoding="utf-8"?>
-<ds:datastoreItem xmlns:ds="http://schemas.openxmlformats.org/officeDocument/2006/customXml" ds:itemID="{D39D164D-E390-4A8A-B7B3-C4D4D1FB887C}">
+<ds:datastoreItem xmlns:ds="http://schemas.openxmlformats.org/officeDocument/2006/customXml" ds:itemID="{2800643D-4CFF-4900-B31D-AFC2500CDFBB}">
   <ds:schemaRefs>
     <ds:schemaRef ds:uri="http://schemas.openxmlformats.org/officeDocument/2006/bibliography"/>
   </ds:schemaRefs>

</xml_diff>